<commit_message>
changes made for handup
</commit_message>
<xml_diff>
--- a/SE assignment1.docx
+++ b/SE assignment1.docx
@@ -3,8 +3,6 @@
 <w:document xmlns:wpc="http://schemas.microsoft.com/office/word/2010/wordprocessingCanvas" xmlns:mc="http://schemas.openxmlformats.org/markup-compatibility/2006" xmlns:o="urn:schemas-microsoft-com:office:office" xmlns:r="http://schemas.openxmlformats.org/officeDocument/2006/relationships" xmlns:m="http://schemas.openxmlformats.org/officeDocument/2006/math" xmlns:v="urn:schemas-microsoft-com:vml" xmlns:wp14="http://schemas.microsoft.com/office/word/2010/wordprocessingDrawing" xmlns:wp="http://schemas.openxmlformats.org/drawingml/2006/wordprocessingDrawing" xmlns:w10="urn:schemas-microsoft-com:office:word" xmlns:w="http://schemas.openxmlformats.org/wordprocessingml/2006/main" xmlns:w14="http://schemas.microsoft.com/office/word/2010/wordml" xmlns:wpg="http://schemas.microsoft.com/office/word/2010/wordprocessingGroup" xmlns:wpi="http://schemas.microsoft.com/office/word/2010/wordprocessingInk" xmlns:wne="http://schemas.microsoft.com/office/word/2006/wordml" xmlns:wps="http://schemas.microsoft.com/office/word/2010/wordprocessingShape" mc:Ignorable="w14 wp14">
   <w:body>
     <w:p>
-      <w:bookmarkStart w:id="0" w:name="_GoBack"/>
-      <w:bookmarkEnd w:id="0"/>
       <w:r>
         <w:t xml:space="preserve">2.1 </w:t>
       </w:r>
@@ -221,7 +219,10 @@
         </w:numPr>
       </w:pPr>
       <w:r>
-        <w:t>The Requirements Documentation – Delivery date: 20/10/14</w:t>
+        <w:t>The Requirements Documen</w:t>
+      </w:r>
+      <w:r>
+        <w:t>tation – Delivery date: To be determined</w:t>
       </w:r>
     </w:p>
     <w:p>
@@ -298,6 +299,7 @@
                 <w:u w:val="single"/>
               </w:rPr>
             </w:pPr>
+            <w:bookmarkStart w:id="0" w:name="_GoBack" w:colFirst="0" w:colLast="2"/>
             <w:r>
               <w:rPr>
                 <w:b/>
@@ -429,6 +431,7 @@
           </w:p>
         </w:tc>
       </w:tr>
+      <w:bookmarkEnd w:id="0"/>
     </w:tbl>
     <w:p/>
     <w:p/>

</xml_diff>